<commit_message>
Algumas views pa ti
</commit_message>
<xml_diff>
--- a/projeto_passos.docx
+++ b/projeto_passos.docx
@@ -25,12 +25,20 @@
     <w:p>
       <w:pPr>
         <w:pStyle w:val="PargrafodaLista"/>
+      </w:pPr>
+      <w:r>
+        <w:t>Fazer backup</w:t>
+      </w:r>
+    </w:p>
+    <w:p>
+      <w:pPr>
+        <w:pStyle w:val="PargrafodaLista"/>
         <w:rPr>
           <w:u w:val="single"/>
         </w:rPr>
       </w:pPr>
       <w:r>
-        <w:t>Fazer backup</w:t>
+        <w:t>Mudar 4.4</w:t>
       </w:r>
     </w:p>
     <w:sectPr>

</xml_diff>